<commit_message>
Modificata la tabella Test 2
</commit_message>
<xml_diff>
--- a/HWK_2/Group029HW2table.docx
+++ b/HWK_2/Group029HW2table.docx
@@ -1,6 +1,6 @@
 
 <file path=word/document.xml><?xml version="1.0" encoding="utf-8"?>
-<w:document xmlns:wpc="http://schemas.microsoft.com/office/word/2010/wordprocessingCanvas" xmlns:cx="http://schemas.microsoft.com/office/drawing/2014/chartex" xmlns:cx1="http://schemas.microsoft.com/office/drawing/2015/9/8/chartex" xmlns:cx2="http://schemas.microsoft.com/office/drawing/2015/10/21/chartex" xmlns:cx3="http://schemas.microsoft.com/office/drawing/2016/5/9/chartex" xmlns:cx4="http://schemas.microsoft.com/office/drawing/2016/5/10/chartex" xmlns:cx5="http://schemas.microsoft.com/office/drawing/2016/5/11/chartex" xmlns:cx6="http://schemas.microsoft.com/office/drawing/2016/5/12/chartex" xmlns:cx7="http://schemas.microsoft.com/office/drawing/2016/5/13/chartex" xmlns:cx8="http://schemas.microsoft.com/office/drawing/2016/5/14/chartex" xmlns:mc="http://schemas.openxmlformats.org/markup-compatibility/2006" xmlns:aink="http://schemas.microsoft.com/office/drawing/2016/ink" xmlns:am3d="http://schemas.microsoft.com/office/drawing/2017/model3d" xmlns:o="urn:schemas-microsoft-com:office:office" xmlns:oel="http://schemas.microsoft.com/office/2019/extlst" xmlns:r="http://schemas.openxmlformats.org/officeDocument/2006/relationships" xmlns:m="http://schemas.openxmlformats.org/officeDocument/2006/math" xmlns:v="urn:schemas-microsoft-com:vml" xmlns:wp14="http://schemas.microsoft.com/office/word/2010/wordprocessingDrawing" xmlns:wp="http://schemas.openxmlformats.org/drawingml/2006/wordprocessingDrawing" xmlns:w10="urn:schemas-microsoft-com:office:word" xmlns:w="http://schemas.openxmlformats.org/wordprocessingml/2006/main" xmlns:w14="http://schemas.microsoft.com/office/word/2010/wordml" xmlns:w15="http://schemas.microsoft.com/office/word/2012/wordml" xmlns:w16cex="http://schemas.microsoft.com/office/word/2018/wordml/cex" xmlns:w16cid="http://schemas.microsoft.com/office/word/2016/wordml/cid" xmlns:w16="http://schemas.microsoft.com/office/word/2018/wordml" xmlns:w16sdtdh="http://schemas.microsoft.com/office/word/2020/wordml/sdtdatahash" xmlns:w16se="http://schemas.microsoft.com/office/word/2015/wordml/symex" xmlns:wpg="http://schemas.microsoft.com/office/word/2010/wordprocessingGroup" xmlns:wpi="http://schemas.microsoft.com/office/word/2010/wordprocessingInk" xmlns:wne="http://schemas.microsoft.com/office/word/2006/wordml" xmlns:wps="http://schemas.microsoft.com/office/word/2010/wordprocessingShape" mc:Ignorable="w14 w15 w16se w16cid w16 w16cex w16sdtdh wp14">
+<w:document xmlns:wpc="http://schemas.microsoft.com/office/word/2010/wordprocessingCanvas" xmlns:cx="http://schemas.microsoft.com/office/drawing/2014/chartex" xmlns:cx1="http://schemas.microsoft.com/office/drawing/2015/9/8/chartex" xmlns:cx2="http://schemas.microsoft.com/office/drawing/2015/10/21/chartex" xmlns:cx3="http://schemas.microsoft.com/office/drawing/2016/5/9/chartex" xmlns:cx4="http://schemas.microsoft.com/office/drawing/2016/5/10/chartex" xmlns:cx5="http://schemas.microsoft.com/office/drawing/2016/5/11/chartex" xmlns:cx6="http://schemas.microsoft.com/office/drawing/2016/5/12/chartex" xmlns:cx7="http://schemas.microsoft.com/office/drawing/2016/5/13/chartex" xmlns:cx8="http://schemas.microsoft.com/office/drawing/2016/5/14/chartex" xmlns:mc="http://schemas.openxmlformats.org/markup-compatibility/2006" xmlns:aink="http://schemas.microsoft.com/office/drawing/2016/ink" xmlns:am3d="http://schemas.microsoft.com/office/drawing/2017/model3d" xmlns:o="urn:schemas-microsoft-com:office:office" xmlns:oel="http://schemas.microsoft.com/office/2019/extlst" xmlns:r="http://schemas.openxmlformats.org/officeDocument/2006/relationships" xmlns:m="http://schemas.openxmlformats.org/officeDocument/2006/math" xmlns:v="urn:schemas-microsoft-com:vml" xmlns:wp14="http://schemas.microsoft.com/office/word/2010/wordprocessingDrawing" xmlns:wp="http://schemas.openxmlformats.org/drawingml/2006/wordprocessingDrawing" xmlns:w10="urn:schemas-microsoft-com:office:word" xmlns:w="http://schemas.openxmlformats.org/wordprocessingml/2006/main" xmlns:w14="http://schemas.microsoft.com/office/word/2010/wordml" xmlns:w15="http://schemas.microsoft.com/office/word/2012/wordml" xmlns:w16cex="http://schemas.microsoft.com/office/word/2018/wordml/cex" xmlns:w16cid="http://schemas.microsoft.com/office/word/2016/wordml/cid" xmlns:w16="http://schemas.microsoft.com/office/word/2018/wordml" xmlns:w16du="http://schemas.microsoft.com/office/word/2023/wordml/word16du" xmlns:w16sdtdh="http://schemas.microsoft.com/office/word/2020/wordml/sdtdatahash" xmlns:w16se="http://schemas.microsoft.com/office/word/2015/wordml/symex" xmlns:wpg="http://schemas.microsoft.com/office/word/2010/wordprocessingGroup" xmlns:wpi="http://schemas.microsoft.com/office/word/2010/wordprocessingInk" xmlns:wne="http://schemas.microsoft.com/office/word/2006/wordml" xmlns:wps="http://schemas.microsoft.com/office/word/2010/wordprocessingShape" mc:Ignorable="w14 w15 w16se w16cid w16 w16cex w16sdtdh w16du wp14">
   <w:body>
     <w:p>
       <w:pPr>
@@ -103,43 +103,15 @@
           <w:sz w:val="20"/>
           <w:szCs w:val="20"/>
         </w:rPr>
-        <w:t xml:space="preserve">Jacopo Righetto, Giacomo </w:t>
-      </w:r>
-      <w:proofErr w:type="spellStart"/>
+        <w:t xml:space="preserve">Jacopo Righetto, Giacomo Sanguin, Simone </w:t>
+      </w:r>
       <w:r>
         <w:rPr>
           <w:color w:val="FF0000"/>
           <w:sz w:val="20"/>
           <w:szCs w:val="20"/>
         </w:rPr>
-        <w:t>Sanguin</w:t>
-      </w:r>
-      <w:proofErr w:type="spellEnd"/>
-      <w:r>
-        <w:rPr>
-          <w:color w:val="FF0000"/>
-          <w:sz w:val="20"/>
-          <w:szCs w:val="20"/>
-        </w:rPr>
-        <w:t xml:space="preserve">, Simone </w:t>
-      </w:r>
-      <w:proofErr w:type="spellStart"/>
-      <w:r>
-        <w:rPr>
-          <w:color w:val="FF0000"/>
-          <w:sz w:val="20"/>
-          <w:szCs w:val="20"/>
-        </w:rPr>
-        <w:t>Scalabrin</w:t>
-      </w:r>
-      <w:proofErr w:type="spellEnd"/>
-      <w:r>
-        <w:rPr>
-          <w:color w:val="FF0000"/>
-          <w:sz w:val="20"/>
-          <w:szCs w:val="20"/>
-        </w:rPr>
-        <w:t>.</w:t>
+        <w:t>Scalabrin.</w:t>
       </w:r>
     </w:p>
     <w:p>
@@ -184,23 +156,13 @@
         </w:rPr>
         <w:t xml:space="preserve">ut files are stored in the </w:t>
       </w:r>
-      <w:proofErr w:type="spellStart"/>
-      <w:r>
-        <w:rPr>
-          <w:sz w:val="20"/>
-          <w:szCs w:val="20"/>
-          <w:lang w:val="en-US"/>
-        </w:rPr>
-        <w:t>hdfs</w:t>
-      </w:r>
-      <w:proofErr w:type="spellEnd"/>
-      <w:r>
-        <w:rPr>
-          <w:sz w:val="20"/>
-          <w:szCs w:val="20"/>
-          <w:lang w:val="en-US"/>
-        </w:rPr>
-        <w:t xml:space="preserve"> </w:t>
+      <w:r>
+        <w:rPr>
+          <w:sz w:val="20"/>
+          <w:szCs w:val="20"/>
+          <w:lang w:val="en-US"/>
+        </w:rPr>
+        <w:t xml:space="preserve">hdfs </w:t>
       </w:r>
       <w:r>
         <w:rPr>
@@ -442,7 +404,7 @@
     </w:p>
     <w:tbl>
       <w:tblPr>
-        <w:tblStyle w:val="TableGrid"/>
+        <w:tblStyle w:val="Grigliatabella"/>
         <w:tblW w:w="9351" w:type="dxa"/>
         <w:tblLook w:val="04A0" w:firstRow="1" w:lastRow="0" w:firstColumn="1" w:lastColumn="0" w:noHBand="0" w:noVBand="1"/>
       </w:tblPr>
@@ -647,72 +609,25 @@
                 <w:szCs w:val="20"/>
                 <w:lang w:val="en-US"/>
               </w:rPr>
-              <w:t xml:space="preserve">in </w:t>
-            </w:r>
-            <w:proofErr w:type="spellStart"/>
-            <w:r>
-              <w:rPr>
-                <w:b/>
-                <w:sz w:val="20"/>
-                <w:szCs w:val="20"/>
-                <w:lang w:val="en-US"/>
-              </w:rPr>
-              <w:t>ms</w:t>
-            </w:r>
-            <w:proofErr w:type="spellEnd"/>
-          </w:p>
-          <w:p>
-            <w:pPr>
-              <w:jc w:val="center"/>
-              <w:rPr>
-                <w:b/>
-                <w:sz w:val="20"/>
-                <w:szCs w:val="20"/>
-              </w:rPr>
-            </w:pPr>
-            <w:r>
-              <w:rPr>
-                <w:b/>
-                <w:sz w:val="20"/>
-                <w:szCs w:val="20"/>
-              </w:rPr>
-              <w:t>(</w:t>
-            </w:r>
-            <w:proofErr w:type="spellStart"/>
-            <w:r>
-              <w:rPr>
-                <w:b/>
-                <w:sz w:val="20"/>
-                <w:szCs w:val="20"/>
-              </w:rPr>
-              <w:t>average</w:t>
-            </w:r>
-            <w:proofErr w:type="spellEnd"/>
-            <w:r>
-              <w:rPr>
-                <w:b/>
-                <w:sz w:val="20"/>
-                <w:szCs w:val="20"/>
-              </w:rPr>
-              <w:t xml:space="preserve"> of 3 </w:t>
-            </w:r>
-            <w:proofErr w:type="spellStart"/>
-            <w:r>
-              <w:rPr>
-                <w:b/>
-                <w:sz w:val="20"/>
-                <w:szCs w:val="20"/>
-              </w:rPr>
-              <w:t>runs</w:t>
-            </w:r>
-            <w:proofErr w:type="spellEnd"/>
-            <w:r>
-              <w:rPr>
-                <w:b/>
-                <w:sz w:val="20"/>
-                <w:szCs w:val="20"/>
-              </w:rPr>
-              <w:t>)</w:t>
+              <w:t>in ms</w:t>
+            </w:r>
+          </w:p>
+          <w:p>
+            <w:pPr>
+              <w:jc w:val="center"/>
+              <w:rPr>
+                <w:b/>
+                <w:sz w:val="20"/>
+                <w:szCs w:val="20"/>
+              </w:rPr>
+            </w:pPr>
+            <w:r>
+              <w:rPr>
+                <w:b/>
+                <w:sz w:val="20"/>
+                <w:szCs w:val="20"/>
+              </w:rPr>
+              <w:t>(average of 3 runs)</w:t>
             </w:r>
           </w:p>
         </w:tc>
@@ -746,73 +661,26 @@
                 <w:szCs w:val="20"/>
                 <w:lang w:val="en-US"/>
               </w:rPr>
-              <w:t xml:space="preserve">in </w:t>
-            </w:r>
-            <w:proofErr w:type="spellStart"/>
-            <w:r>
-              <w:rPr>
-                <w:b/>
-                <w:sz w:val="20"/>
-                <w:szCs w:val="20"/>
-                <w:lang w:val="en-US"/>
-              </w:rPr>
-              <w:t>ms</w:t>
-            </w:r>
-            <w:proofErr w:type="spellEnd"/>
-          </w:p>
-          <w:p>
-            <w:pPr>
-              <w:jc w:val="center"/>
-              <w:rPr>
-                <w:b/>
-                <w:sz w:val="20"/>
-                <w:szCs w:val="20"/>
-                <w:lang w:val="en-US"/>
-              </w:rPr>
-            </w:pPr>
-            <w:r>
-              <w:rPr>
-                <w:b/>
-                <w:sz w:val="20"/>
-                <w:szCs w:val="20"/>
-              </w:rPr>
-              <w:t>(</w:t>
-            </w:r>
-            <w:proofErr w:type="spellStart"/>
-            <w:r>
-              <w:rPr>
-                <w:b/>
-                <w:sz w:val="20"/>
-                <w:szCs w:val="20"/>
-              </w:rPr>
-              <w:t>average</w:t>
-            </w:r>
-            <w:proofErr w:type="spellEnd"/>
-            <w:r>
-              <w:rPr>
-                <w:b/>
-                <w:sz w:val="20"/>
-                <w:szCs w:val="20"/>
-              </w:rPr>
-              <w:t xml:space="preserve"> of 3 </w:t>
-            </w:r>
-            <w:proofErr w:type="spellStart"/>
-            <w:r>
-              <w:rPr>
-                <w:b/>
-                <w:sz w:val="20"/>
-                <w:szCs w:val="20"/>
-              </w:rPr>
-              <w:t>runs</w:t>
-            </w:r>
-            <w:proofErr w:type="spellEnd"/>
-            <w:r>
-              <w:rPr>
-                <w:b/>
-                <w:sz w:val="20"/>
-                <w:szCs w:val="20"/>
-              </w:rPr>
-              <w:t>)</w:t>
+              <w:t>in ms</w:t>
+            </w:r>
+          </w:p>
+          <w:p>
+            <w:pPr>
+              <w:jc w:val="center"/>
+              <w:rPr>
+                <w:b/>
+                <w:sz w:val="20"/>
+                <w:szCs w:val="20"/>
+                <w:lang w:val="en-US"/>
+              </w:rPr>
+            </w:pPr>
+            <w:r>
+              <w:rPr>
+                <w:b/>
+                <w:sz w:val="20"/>
+                <w:szCs w:val="20"/>
+              </w:rPr>
+              <w:t>(average of 3 runs)</w:t>
             </w:r>
           </w:p>
         </w:tc>
@@ -855,73 +723,26 @@
                 <w:szCs w:val="20"/>
                 <w:lang w:val="en-US"/>
               </w:rPr>
-              <w:t xml:space="preserve">in </w:t>
-            </w:r>
-            <w:proofErr w:type="spellStart"/>
-            <w:r>
-              <w:rPr>
-                <w:b/>
-                <w:sz w:val="20"/>
-                <w:szCs w:val="20"/>
-                <w:lang w:val="en-US"/>
-              </w:rPr>
-              <w:t>ms</w:t>
-            </w:r>
-            <w:proofErr w:type="spellEnd"/>
-          </w:p>
-          <w:p>
-            <w:pPr>
-              <w:jc w:val="center"/>
-              <w:rPr>
-                <w:b/>
-                <w:sz w:val="20"/>
-                <w:szCs w:val="20"/>
-                <w:lang w:val="en-US"/>
-              </w:rPr>
-            </w:pPr>
-            <w:r>
-              <w:rPr>
-                <w:b/>
-                <w:sz w:val="20"/>
-                <w:szCs w:val="20"/>
-              </w:rPr>
-              <w:t>(</w:t>
-            </w:r>
-            <w:proofErr w:type="spellStart"/>
-            <w:r>
-              <w:rPr>
-                <w:b/>
-                <w:sz w:val="20"/>
-                <w:szCs w:val="20"/>
-              </w:rPr>
-              <w:t>average</w:t>
-            </w:r>
-            <w:proofErr w:type="spellEnd"/>
-            <w:r>
-              <w:rPr>
-                <w:b/>
-                <w:sz w:val="20"/>
-                <w:szCs w:val="20"/>
-              </w:rPr>
-              <w:t xml:space="preserve"> of 3 </w:t>
-            </w:r>
-            <w:proofErr w:type="spellStart"/>
-            <w:r>
-              <w:rPr>
-                <w:b/>
-                <w:sz w:val="20"/>
-                <w:szCs w:val="20"/>
-              </w:rPr>
-              <w:t>runs</w:t>
-            </w:r>
-            <w:proofErr w:type="spellEnd"/>
-            <w:r>
-              <w:rPr>
-                <w:b/>
-                <w:sz w:val="20"/>
-                <w:szCs w:val="20"/>
-              </w:rPr>
-              <w:t>)</w:t>
+              <w:t>in ms</w:t>
+            </w:r>
+          </w:p>
+          <w:p>
+            <w:pPr>
+              <w:jc w:val="center"/>
+              <w:rPr>
+                <w:b/>
+                <w:sz w:val="20"/>
+                <w:szCs w:val="20"/>
+                <w:lang w:val="en-US"/>
+              </w:rPr>
+            </w:pPr>
+            <w:r>
+              <w:rPr>
+                <w:b/>
+                <w:sz w:val="20"/>
+                <w:szCs w:val="20"/>
+              </w:rPr>
+              <w:t>(average of 3 runs)</w:t>
             </w:r>
           </w:p>
         </w:tc>
@@ -946,39 +767,17 @@
                 <w:szCs w:val="20"/>
                 <w:lang w:val="en-US"/>
               </w:rPr>
-              <w:t xml:space="preserve">Running time of </w:t>
-            </w:r>
-            <w:proofErr w:type="spellStart"/>
-            <w:r>
-              <w:rPr>
-                <w:b/>
-                <w:sz w:val="20"/>
-                <w:szCs w:val="20"/>
-                <w:lang w:val="en-US"/>
-              </w:rPr>
-              <w:t>MRApproxOutliers</w:t>
-            </w:r>
-            <w:proofErr w:type="spellEnd"/>
-            <w:r>
-              <w:rPr>
-                <w:b/>
-                <w:sz w:val="20"/>
-                <w:szCs w:val="20"/>
-                <w:lang w:val="en-US"/>
-              </w:rPr>
-              <w:t xml:space="preserve"> in </w:t>
-            </w:r>
-            <w:proofErr w:type="spellStart"/>
-            <w:r>
-              <w:rPr>
-                <w:b/>
-                <w:sz w:val="20"/>
-                <w:szCs w:val="20"/>
-                <w:lang w:val="en-US"/>
-              </w:rPr>
-              <w:t>ms</w:t>
-            </w:r>
-            <w:proofErr w:type="spellEnd"/>
+              <w:t>Running time of MRApproxOutliers</w:t>
+            </w:r>
+            <w:r>
+              <w:rPr>
+                <w:b/>
+                <w:sz w:val="20"/>
+                <w:szCs w:val="20"/>
+                <w:lang w:val="en-US"/>
+              </w:rPr>
+              <w:t xml:space="preserve"> in ms</w:t>
+            </w:r>
           </w:p>
           <w:p>
             <w:pPr>
@@ -1367,7 +1166,7 @@
     </w:p>
     <w:tbl>
       <w:tblPr>
-        <w:tblStyle w:val="TableGrid"/>
+        <w:tblStyle w:val="Grigliatabella"/>
         <w:tblW w:w="9214" w:type="dxa"/>
         <w:tblInd w:w="137" w:type="dxa"/>
         <w:tblLook w:val="04A0" w:firstRow="1" w:lastRow="0" w:firstColumn="1" w:lastColumn="0" w:noHBand="0" w:noVBand="1"/>
@@ -1651,6 +1450,9 @@
             <w:r>
               <w:t xml:space="preserve"> </w:t>
             </w:r>
+            <w:r>
+              <w:t>8.441160879879023</w:t>
+            </w:r>
           </w:p>
         </w:tc>
         <w:tc>
@@ -1664,6 +1466,9 @@
             <w:r>
               <w:t xml:space="preserve"> </w:t>
             </w:r>
+            <w:r>
+              <w:t>21</w:t>
+            </w:r>
           </w:p>
         </w:tc>
         <w:tc>
@@ -1673,9 +1478,15 @@
           <w:p>
             <w:pPr>
               <w:jc w:val="center"/>
-            </w:pPr>
-            <w:r>
-              <w:t xml:space="preserve"> </w:t>
+              <w:rPr>
+                <w:u w:val="single"/>
+              </w:rPr>
+            </w:pPr>
+            <w:r>
+              <w:t xml:space="preserve"> </w:t>
+            </w:r>
+            <w:r>
+              <w:t>69</w:t>
             </w:r>
           </w:p>
         </w:tc>
@@ -1716,6 +1527,9 @@
             <w:r>
               <w:t xml:space="preserve"> </w:t>
             </w:r>
+            <w:r>
+              <w:t>6.022087677873846</w:t>
+            </w:r>
           </w:p>
         </w:tc>
         <w:tc>
@@ -1729,6 +1543,9 @@
             <w:r>
               <w:t xml:space="preserve"> </w:t>
             </w:r>
+            <w:r>
+              <w:t>50</w:t>
+            </w:r>
           </w:p>
         </w:tc>
         <w:tc>
@@ -1739,6 +1556,9 @@
             <w:pPr>
               <w:jc w:val="center"/>
             </w:pPr>
+            <w:r>
+              <w:t>44</w:t>
+            </w:r>
             <w:r>
               <w:t xml:space="preserve"> </w:t>
             </w:r>
@@ -1781,6 +1601,9 @@
             <w:r>
               <w:t xml:space="preserve"> </w:t>
             </w:r>
+            <w:r>
+              <w:t>3.7329465573458154</w:t>
+            </w:r>
           </w:p>
         </w:tc>
         <w:tc>
@@ -1794,6 +1617,9 @@
             <w:r>
               <w:t xml:space="preserve"> </w:t>
             </w:r>
+            <w:r>
+              <w:t>87</w:t>
+            </w:r>
           </w:p>
         </w:tc>
         <w:tc>
@@ -1804,6 +1630,9 @@
             <w:pPr>
               <w:jc w:val="center"/>
             </w:pPr>
+            <w:r>
+              <w:t>13</w:t>
+            </w:r>
             <w:r>
               <w:t xml:space="preserve"> </w:t>
             </w:r>
@@ -1844,6 +1673,9 @@
               <w:jc w:val="center"/>
             </w:pPr>
             <w:r>
+              <w:t>2.2083136099748173</w:t>
+            </w:r>
+            <w:r>
               <w:t xml:space="preserve"> </w:t>
             </w:r>
           </w:p>
@@ -1859,6 +1691,9 @@
             <w:r>
               <w:t xml:space="preserve"> </w:t>
             </w:r>
+            <w:r>
+              <w:t>98</w:t>
+            </w:r>
           </w:p>
         </w:tc>
         <w:tc>
@@ -1869,6 +1704,9 @@
             <w:pPr>
               <w:jc w:val="center"/>
             </w:pPr>
+            <w:r>
+              <w:t>2</w:t>
+            </w:r>
             <w:r>
               <w:t xml:space="preserve"> </w:t>
             </w:r>
@@ -1909,6 +1747,9 @@
               <w:jc w:val="center"/>
             </w:pPr>
             <w:r>
+              <w:t>1.3361979643750383</w:t>
+            </w:r>
+            <w:r>
               <w:t xml:space="preserve"> </w:t>
             </w:r>
           </w:p>
@@ -1924,6 +1765,9 @@
             <w:r>
               <w:t xml:space="preserve"> </w:t>
             </w:r>
+            <w:r>
+              <w:t>100</w:t>
+            </w:r>
           </w:p>
         </w:tc>
         <w:tc>
@@ -1934,6 +1778,9 @@
             <w:pPr>
               <w:jc w:val="center"/>
             </w:pPr>
+            <w:r>
+              <w:t>0</w:t>
+            </w:r>
             <w:r>
               <w:t xml:space="preserve"> </w:t>
             </w:r>
@@ -1963,7 +1810,7 @@
     </w:p>
     <w:p>
       <w:pPr>
-        <w:pStyle w:val="ListParagraph"/>
+        <w:pStyle w:val="Paragrafoelenco"/>
         <w:numPr>
           <w:ilvl w:val="0"/>
           <w:numId w:val="1"/>
@@ -1994,7 +1841,7 @@
     </w:p>
     <w:p>
       <w:pPr>
-        <w:pStyle w:val="ListParagraph"/>
+        <w:pStyle w:val="Paragrafoelenco"/>
         <w:numPr>
           <w:ilvl w:val="0"/>
           <w:numId w:val="1"/>
@@ -2025,51 +1872,13 @@
           <w:lang w:val="en-US"/>
         </w:rPr>
       </w:pPr>
-      <w:proofErr w:type="spellStart"/>
-      <w:proofErr w:type="gramStart"/>
-      <w:r>
-        <w:rPr>
-          <w:sz w:val="20"/>
-          <w:szCs w:val="20"/>
-          <w:lang w:val="en-US"/>
-        </w:rPr>
-        <w:t>conf.set</w:t>
-      </w:r>
-      <w:proofErr w:type="spellEnd"/>
-      <w:r>
-        <w:rPr>
-          <w:sz w:val="20"/>
-          <w:szCs w:val="20"/>
-          <w:lang w:val="en-US"/>
-        </w:rPr>
-        <w:t>(</w:t>
-      </w:r>
-      <w:proofErr w:type="gramEnd"/>
-      <w:r>
-        <w:rPr>
-          <w:sz w:val="20"/>
-          <w:szCs w:val="20"/>
-          <w:lang w:val="en-US"/>
-        </w:rPr>
-        <w:t>"</w:t>
-      </w:r>
-      <w:proofErr w:type="spellStart"/>
-      <w:r>
-        <w:rPr>
-          <w:sz w:val="20"/>
-          <w:szCs w:val="20"/>
-          <w:lang w:val="en-US"/>
-        </w:rPr>
-        <w:t>spark.locality.wait</w:t>
-      </w:r>
-      <w:proofErr w:type="spellEnd"/>
-      <w:r>
-        <w:rPr>
-          <w:sz w:val="20"/>
-          <w:szCs w:val="20"/>
-          <w:lang w:val="en-US"/>
-        </w:rPr>
-        <w:t>", "0s");</w:t>
+      <w:r>
+        <w:rPr>
+          <w:sz w:val="20"/>
+          <w:szCs w:val="20"/>
+          <w:lang w:val="en-US"/>
+        </w:rPr>
+        <w:t>conf.set("spark.locality.wait", "0s");</w:t>
       </w:r>
     </w:p>
     <w:p>
@@ -2091,7 +1900,7 @@
     </w:p>
     <w:p>
       <w:pPr>
-        <w:pStyle w:val="ListParagraph"/>
+        <w:pStyle w:val="Paragrafoelenco"/>
         <w:rPr>
           <w:lang w:val="en-US"/>
         </w:rPr>
@@ -2108,7 +1917,7 @@
 </file>
 
 <file path=word/numbering.xml><?xml version="1.0" encoding="utf-8"?>
-<w:numbering xmlns:wpc="http://schemas.microsoft.com/office/word/2010/wordprocessingCanvas" xmlns:cx="http://schemas.microsoft.com/office/drawing/2014/chartex" xmlns:cx1="http://schemas.microsoft.com/office/drawing/2015/9/8/chartex" xmlns:cx2="http://schemas.microsoft.com/office/drawing/2015/10/21/chartex" xmlns:cx3="http://schemas.microsoft.com/office/drawing/2016/5/9/chartex" xmlns:cx4="http://schemas.microsoft.com/office/drawing/2016/5/10/chartex" xmlns:cx5="http://schemas.microsoft.com/office/drawing/2016/5/11/chartex" xmlns:cx6="http://schemas.microsoft.com/office/drawing/2016/5/12/chartex" xmlns:cx7="http://schemas.microsoft.com/office/drawing/2016/5/13/chartex" xmlns:cx8="http://schemas.microsoft.com/office/drawing/2016/5/14/chartex" xmlns:mc="http://schemas.openxmlformats.org/markup-compatibility/2006" xmlns:aink="http://schemas.microsoft.com/office/drawing/2016/ink" xmlns:am3d="http://schemas.microsoft.com/office/drawing/2017/model3d" xmlns:o="urn:schemas-microsoft-com:office:office" xmlns:oel="http://schemas.microsoft.com/office/2019/extlst" xmlns:r="http://schemas.openxmlformats.org/officeDocument/2006/relationships" xmlns:m="http://schemas.openxmlformats.org/officeDocument/2006/math" xmlns:v="urn:schemas-microsoft-com:vml" xmlns:wp14="http://schemas.microsoft.com/office/word/2010/wordprocessingDrawing" xmlns:wp="http://schemas.openxmlformats.org/drawingml/2006/wordprocessingDrawing" xmlns:w10="urn:schemas-microsoft-com:office:word" xmlns:w="http://schemas.openxmlformats.org/wordprocessingml/2006/main" xmlns:w14="http://schemas.microsoft.com/office/word/2010/wordml" xmlns:w15="http://schemas.microsoft.com/office/word/2012/wordml" xmlns:w16cex="http://schemas.microsoft.com/office/word/2018/wordml/cex" xmlns:w16cid="http://schemas.microsoft.com/office/word/2016/wordml/cid" xmlns:w16="http://schemas.microsoft.com/office/word/2018/wordml" xmlns:w16sdtdh="http://schemas.microsoft.com/office/word/2020/wordml/sdtdatahash" xmlns:w16se="http://schemas.microsoft.com/office/word/2015/wordml/symex" xmlns:wpg="http://schemas.microsoft.com/office/word/2010/wordprocessingGroup" xmlns:wpi="http://schemas.microsoft.com/office/word/2010/wordprocessingInk" xmlns:wne="http://schemas.microsoft.com/office/word/2006/wordml" xmlns:wps="http://schemas.microsoft.com/office/word/2010/wordprocessingShape" mc:Ignorable="w14 w15 w16se w16cid w16 w16cex w16sdtdh wp14">
+<w:numbering xmlns:wpc="http://schemas.microsoft.com/office/word/2010/wordprocessingCanvas" xmlns:cx="http://schemas.microsoft.com/office/drawing/2014/chartex" xmlns:cx1="http://schemas.microsoft.com/office/drawing/2015/9/8/chartex" xmlns:cx2="http://schemas.microsoft.com/office/drawing/2015/10/21/chartex" xmlns:cx3="http://schemas.microsoft.com/office/drawing/2016/5/9/chartex" xmlns:cx4="http://schemas.microsoft.com/office/drawing/2016/5/10/chartex" xmlns:cx5="http://schemas.microsoft.com/office/drawing/2016/5/11/chartex" xmlns:cx6="http://schemas.microsoft.com/office/drawing/2016/5/12/chartex" xmlns:cx7="http://schemas.microsoft.com/office/drawing/2016/5/13/chartex" xmlns:cx8="http://schemas.microsoft.com/office/drawing/2016/5/14/chartex" xmlns:mc="http://schemas.openxmlformats.org/markup-compatibility/2006" xmlns:aink="http://schemas.microsoft.com/office/drawing/2016/ink" xmlns:am3d="http://schemas.microsoft.com/office/drawing/2017/model3d" xmlns:o="urn:schemas-microsoft-com:office:office" xmlns:oel="http://schemas.microsoft.com/office/2019/extlst" xmlns:r="http://schemas.openxmlformats.org/officeDocument/2006/relationships" xmlns:m="http://schemas.openxmlformats.org/officeDocument/2006/math" xmlns:v="urn:schemas-microsoft-com:vml" xmlns:wp14="http://schemas.microsoft.com/office/word/2010/wordprocessingDrawing" xmlns:wp="http://schemas.openxmlformats.org/drawingml/2006/wordprocessingDrawing" xmlns:w10="urn:schemas-microsoft-com:office:word" xmlns:w="http://schemas.openxmlformats.org/wordprocessingml/2006/main" xmlns:w14="http://schemas.microsoft.com/office/word/2010/wordml" xmlns:w15="http://schemas.microsoft.com/office/word/2012/wordml" xmlns:w16cex="http://schemas.microsoft.com/office/word/2018/wordml/cex" xmlns:w16cid="http://schemas.microsoft.com/office/word/2016/wordml/cid" xmlns:w16="http://schemas.microsoft.com/office/word/2018/wordml" xmlns:w16du="http://schemas.microsoft.com/office/word/2023/wordml/word16du" xmlns:w16sdtdh="http://schemas.microsoft.com/office/word/2020/wordml/sdtdatahash" xmlns:w16se="http://schemas.microsoft.com/office/word/2015/wordml/symex" xmlns:wpg="http://schemas.microsoft.com/office/word/2010/wordprocessingGroup" xmlns:wpi="http://schemas.microsoft.com/office/word/2010/wordprocessingInk" xmlns:wne="http://schemas.microsoft.com/office/word/2006/wordml" xmlns:wps="http://schemas.microsoft.com/office/word/2010/wordprocessingShape" mc:Ignorable="w14 w15 w16se w16cid w16 w16cex w16sdtdh w16du wp14">
   <w:abstractNum w:abstractNumId="0" w15:restartNumberingAfterBreak="0">
     <w:nsid w:val="01677D55"/>
     <w:multiLevelType w:val="hybridMultilevel"/>
@@ -2345,7 +2154,7 @@
 </file>
 
 <file path=word/styles.xml><?xml version="1.0" encoding="utf-8"?>
-<w:styles xmlns:mc="http://schemas.openxmlformats.org/markup-compatibility/2006" xmlns:r="http://schemas.openxmlformats.org/officeDocument/2006/relationships" xmlns:w="http://schemas.openxmlformats.org/wordprocessingml/2006/main" xmlns:w14="http://schemas.microsoft.com/office/word/2010/wordml" xmlns:w15="http://schemas.microsoft.com/office/word/2012/wordml" xmlns:w16cex="http://schemas.microsoft.com/office/word/2018/wordml/cex" xmlns:w16cid="http://schemas.microsoft.com/office/word/2016/wordml/cid" xmlns:w16="http://schemas.microsoft.com/office/word/2018/wordml" xmlns:w16sdtdh="http://schemas.microsoft.com/office/word/2020/wordml/sdtdatahash" xmlns:w16se="http://schemas.microsoft.com/office/word/2015/wordml/symex" mc:Ignorable="w14 w15 w16se w16cid w16 w16cex w16sdtdh">
+<w:styles xmlns:mc="http://schemas.openxmlformats.org/markup-compatibility/2006" xmlns:r="http://schemas.openxmlformats.org/officeDocument/2006/relationships" xmlns:w="http://schemas.openxmlformats.org/wordprocessingml/2006/main" xmlns:w14="http://schemas.microsoft.com/office/word/2010/wordml" xmlns:w15="http://schemas.microsoft.com/office/word/2012/wordml" xmlns:w16cex="http://schemas.microsoft.com/office/word/2018/wordml/cex" xmlns:w16cid="http://schemas.microsoft.com/office/word/2016/wordml/cid" xmlns:w16="http://schemas.microsoft.com/office/word/2018/wordml" xmlns:w16du="http://schemas.microsoft.com/office/word/2023/wordml/word16du" xmlns:w16sdtdh="http://schemas.microsoft.com/office/word/2020/wordml/sdtdatahash" xmlns:w16se="http://schemas.microsoft.com/office/word/2015/wordml/symex" mc:Ignorable="w14 w15 w16se w16cid w16 w16cex w16sdtdh w16du">
   <w:docDefaults>
     <w:rPrDefault>
       <w:rPr>
@@ -2739,18 +2548,18 @@
     <w:lsdException w:name="Unresolved Mention" w:semiHidden="1" w:unhideWhenUsed="1"/>
     <w:lsdException w:name="Smart Link" w:semiHidden="1" w:unhideWhenUsed="1"/>
   </w:latentStyles>
-  <w:style w:type="paragraph" w:default="1" w:styleId="Normal">
+  <w:style w:type="paragraph" w:default="1" w:styleId="Normale">
     <w:name w:val="Normal"/>
     <w:qFormat/>
     <w:rsid w:val="00695B13"/>
   </w:style>
-  <w:style w:type="character" w:default="1" w:styleId="DefaultParagraphFont">
+  <w:style w:type="character" w:default="1" w:styleId="Carpredefinitoparagrafo">
     <w:name w:val="Default Paragraph Font"/>
     <w:uiPriority w:val="1"/>
     <w:semiHidden/>
     <w:unhideWhenUsed/>
   </w:style>
-  <w:style w:type="table" w:default="1" w:styleId="TableNormal">
+  <w:style w:type="table" w:default="1" w:styleId="Tabellanormale">
     <w:name w:val="Normal Table"/>
     <w:uiPriority w:val="99"/>
     <w:semiHidden/>
@@ -2765,15 +2574,15 @@
       </w:tblCellMar>
     </w:tblPr>
   </w:style>
-  <w:style w:type="numbering" w:default="1" w:styleId="NoList">
+  <w:style w:type="numbering" w:default="1" w:styleId="Nessunelenco">
     <w:name w:val="No List"/>
     <w:uiPriority w:val="99"/>
     <w:semiHidden/>
     <w:unhideWhenUsed/>
   </w:style>
-  <w:style w:type="table" w:styleId="TableGrid">
+  <w:style w:type="table" w:styleId="Grigliatabella">
     <w:name w:val="Table Grid"/>
-    <w:basedOn w:val="TableNormal"/>
+    <w:basedOn w:val="Tabellanormale"/>
     <w:uiPriority w:val="39"/>
     <w:rsid w:val="006B790B"/>
     <w:pPr>
@@ -2790,9 +2599,9 @@
       </w:tblBorders>
     </w:tblPr>
   </w:style>
-  <w:style w:type="paragraph" w:styleId="ListParagraph">
+  <w:style w:type="paragraph" w:styleId="Paragrafoelenco">
     <w:name w:val="List Paragraph"/>
-    <w:basedOn w:val="Normal"/>
+    <w:basedOn w:val="Normale"/>
     <w:uiPriority w:val="34"/>
     <w:qFormat/>
     <w:rsid w:val="002A5CAC"/>
@@ -2801,10 +2610,10 @@
       <w:contextualSpacing/>
     </w:pPr>
   </w:style>
-  <w:style w:type="paragraph" w:styleId="BalloonText">
+  <w:style w:type="paragraph" w:styleId="Testofumetto">
     <w:name w:val="Balloon Text"/>
-    <w:basedOn w:val="Normal"/>
-    <w:link w:val="BalloonTextChar"/>
+    <w:basedOn w:val="Normale"/>
+    <w:link w:val="TestofumettoCarattere"/>
     <w:uiPriority w:val="99"/>
     <w:semiHidden/>
     <w:unhideWhenUsed/>
@@ -2818,10 +2627,10 @@
       <w:szCs w:val="18"/>
     </w:rPr>
   </w:style>
-  <w:style w:type="character" w:customStyle="1" w:styleId="BalloonTextChar">
-    <w:name w:val="Balloon Text Char"/>
-    <w:basedOn w:val="DefaultParagraphFont"/>
-    <w:link w:val="BalloonText"/>
+  <w:style w:type="character" w:customStyle="1" w:styleId="TestofumettoCarattere">
+    <w:name w:val="Testo fumetto Carattere"/>
+    <w:basedOn w:val="Carpredefinitoparagrafo"/>
+    <w:link w:val="Testofumetto"/>
     <w:uiPriority w:val="99"/>
     <w:semiHidden/>
     <w:rsid w:val="00E94568"/>
@@ -2831,9 +2640,9 @@
       <w:szCs w:val="18"/>
     </w:rPr>
   </w:style>
-  <w:style w:type="character" w:styleId="CommentReference">
+  <w:style w:type="character" w:styleId="Rimandocommento">
     <w:name w:val="annotation reference"/>
-    <w:basedOn w:val="DefaultParagraphFont"/>
+    <w:basedOn w:val="Carpredefinitoparagrafo"/>
     <w:uiPriority w:val="99"/>
     <w:semiHidden/>
     <w:unhideWhenUsed/>
@@ -2843,10 +2652,10 @@
       <w:szCs w:val="16"/>
     </w:rPr>
   </w:style>
-  <w:style w:type="paragraph" w:styleId="CommentText">
+  <w:style w:type="paragraph" w:styleId="Testocommento">
     <w:name w:val="annotation text"/>
-    <w:basedOn w:val="Normal"/>
-    <w:link w:val="CommentTextChar"/>
+    <w:basedOn w:val="Normale"/>
+    <w:link w:val="TestocommentoCarattere"/>
     <w:uiPriority w:val="99"/>
     <w:semiHidden/>
     <w:unhideWhenUsed/>
@@ -2859,10 +2668,10 @@
       <w:szCs w:val="20"/>
     </w:rPr>
   </w:style>
-  <w:style w:type="character" w:customStyle="1" w:styleId="CommentTextChar">
-    <w:name w:val="Comment Text Char"/>
-    <w:basedOn w:val="DefaultParagraphFont"/>
-    <w:link w:val="CommentText"/>
+  <w:style w:type="character" w:customStyle="1" w:styleId="TestocommentoCarattere">
+    <w:name w:val="Testo commento Carattere"/>
+    <w:basedOn w:val="Carpredefinitoparagrafo"/>
+    <w:link w:val="Testocommento"/>
     <w:uiPriority w:val="99"/>
     <w:semiHidden/>
     <w:rsid w:val="008C61D3"/>
@@ -2871,11 +2680,11 @@
       <w:szCs w:val="20"/>
     </w:rPr>
   </w:style>
-  <w:style w:type="paragraph" w:styleId="CommentSubject">
+  <w:style w:type="paragraph" w:styleId="Soggettocommento">
     <w:name w:val="annotation subject"/>
-    <w:basedOn w:val="CommentText"/>
-    <w:next w:val="CommentText"/>
-    <w:link w:val="CommentSubjectChar"/>
+    <w:basedOn w:val="Testocommento"/>
+    <w:next w:val="Testocommento"/>
+    <w:link w:val="SoggettocommentoCarattere"/>
     <w:uiPriority w:val="99"/>
     <w:semiHidden/>
     <w:unhideWhenUsed/>
@@ -2885,10 +2694,10 @@
       <w:bCs/>
     </w:rPr>
   </w:style>
-  <w:style w:type="character" w:customStyle="1" w:styleId="CommentSubjectChar">
-    <w:name w:val="Comment Subject Char"/>
-    <w:basedOn w:val="CommentTextChar"/>
-    <w:link w:val="CommentSubject"/>
+  <w:style w:type="character" w:customStyle="1" w:styleId="SoggettocommentoCarattere">
+    <w:name w:val="Soggetto commento Carattere"/>
+    <w:basedOn w:val="TestocommentoCarattere"/>
+    <w:link w:val="Soggettocommento"/>
     <w:uiPriority w:val="99"/>
     <w:semiHidden/>
     <w:rsid w:val="008C61D3"/>

</xml_diff>